<commit_message>
EMAIL SPAM FILTER PROJECT
</commit_message>
<xml_diff>
--- a/Project Report.email spam filter.docx
+++ b/Project Report.email spam filter.docx
@@ -1,7 +1,394 @@
 
 <file path=word/document.xml><?xml version="1.0" encoding="utf-8"?>
-<w:document xmlns:wpc="http://schemas.microsoft.com/office/word/2010/wordprocessingCanvas" xmlns:cx="http://schemas.microsoft.com/office/drawing/2014/chartex" xmlns:mc="http://schemas.openxmlformats.org/markup-compatibility/2006" xmlns:o="urn:schemas-microsoft-com:office:office" xmlns:r="http://schemas.openxmlformats.org/officeDocument/2006/relationships" xmlns:m="http://schemas.openxmlformats.org/officeDocument/2006/math" xmlns:v="urn:schemas-microsoft-com:vml" xmlns:wp14="http://schemas.microsoft.com/office/word/2010/wordprocessingDrawing" xmlns:wp="http://schemas.openxmlformats.org/drawingml/2006/wordprocessingDrawing" xmlns:w10="urn:schemas-microsoft-com:office:word" xmlns:w="http://schemas.openxmlformats.org/wordprocessingml/2006/main" xmlns:w14="http://schemas.microsoft.com/office/word/2010/wordml" xmlns:w15="http://schemas.microsoft.com/office/word/2012/wordml" xmlns:w16se="http://schemas.microsoft.com/office/word/2015/wordml/symex" xmlns:wpg="http://schemas.microsoft.com/office/word/2010/wordprocessingGroup" xmlns:wpi="http://schemas.microsoft.com/office/word/2010/wordprocessingInk" xmlns:wne="http://schemas.microsoft.com/office/word/2006/wordml" xmlns:wps="http://schemas.microsoft.com/office/word/2010/wordprocessingShape" mc:Ignorable="w14 w15 w16se wp14">
+<w:document xmlns:wpc="http://schemas.microsoft.com/office/word/2010/wordprocessingCanvas" xmlns:cx="http://schemas.microsoft.com/office/drawing/2014/chartex" xmlns:cx1="http://schemas.microsoft.com/office/drawing/2015/9/8/chartex" xmlns:cx2="http://schemas.microsoft.com/office/drawing/2015/10/21/chartex" xmlns:cx3="http://schemas.microsoft.com/office/drawing/2016/5/9/chartex" xmlns:cx4="http://schemas.microsoft.com/office/drawing/2016/5/10/chartex" xmlns:cx5="http://schemas.microsoft.com/office/drawing/2016/5/11/chartex" xmlns:cx6="http://schemas.microsoft.com/office/drawing/2016/5/12/chartex" xmlns:cx7="http://schemas.microsoft.com/office/drawing/2016/5/13/chartex" xmlns:cx8="http://schemas.microsoft.com/office/drawing/2016/5/14/chartex" xmlns:mc="http://schemas.openxmlformats.org/markup-compatibility/2006" xmlns:aink="http://schemas.microsoft.com/office/drawing/2016/ink" xmlns:am3d="http://schemas.microsoft.com/office/drawing/2017/model3d" xmlns:o="urn:schemas-microsoft-com:office:office" xmlns:oel="http://schemas.microsoft.com/office/2019/extlst" xmlns:r="http://schemas.openxmlformats.org/officeDocument/2006/relationships" xmlns:m="http://schemas.openxmlformats.org/officeDocument/2006/math" xmlns:v="urn:schemas-microsoft-com:vml" xmlns:wp14="http://schemas.microsoft.com/office/word/2010/wordprocessingDrawing" xmlns:wp="http://schemas.openxmlformats.org/drawingml/2006/wordprocessingDrawing" xmlns:w10="urn:schemas-microsoft-com:office:word" xmlns:w="http://schemas.openxmlformats.org/wordprocessingml/2006/main" xmlns:w14="http://schemas.microsoft.com/office/word/2010/wordml" xmlns:w15="http://schemas.microsoft.com/office/word/2012/wordml" xmlns:w16cex="http://schemas.microsoft.com/office/word/2018/wordml/cex" xmlns:w16cid="http://schemas.microsoft.com/office/word/2016/wordml/cid" xmlns:w16="http://schemas.microsoft.com/office/word/2018/wordml" xmlns:w16du="http://schemas.microsoft.com/office/word/2023/wordml/word16du" xmlns:w16sdtdh="http://schemas.microsoft.com/office/word/2020/wordml/sdtdatahash" xmlns:w16sdtfl="http://schemas.microsoft.com/office/word/2024/wordml/sdtformatlock" xmlns:w16se="http://schemas.microsoft.com/office/word/2015/wordml/symex" xmlns:wpg="http://schemas.microsoft.com/office/word/2010/wordprocessingGroup" xmlns:wpi="http://schemas.microsoft.com/office/word/2010/wordprocessingInk" xmlns:wne="http://schemas.microsoft.com/office/word/2006/wordml" xmlns:wps="http://schemas.microsoft.com/office/word/2010/wordprocessingShape" mc:Ignorable="w14 w15 w16se w16cid w16 w16cex w16sdtdh w16sdtfl w16du wp14">
   <w:body>
+    <w:sdt>
+      <w:sdtPr>
+        <w:id w:val="1571843461"/>
+        <w:docPartObj>
+          <w:docPartGallery w:val="Cover Pages"/>
+          <w:docPartUnique/>
+        </w:docPartObj>
+      </w:sdtPr>
+      <w:sdtEndPr>
+        <w:rPr>
+          <w:rFonts w:ascii="Times New Roman" w:eastAsia="Times New Roman" w:hAnsi="Times New Roman" w:cs="Times New Roman"/>
+          <w:noProof/>
+          <w:sz w:val="24"/>
+          <w:szCs w:val="24"/>
+        </w:rPr>
+      </w:sdtEndPr>
+      <w:sdtContent>
+        <w:p>
+          <w:pPr>
+            <w:rPr>
+              <w:rFonts w:ascii="Times New Roman" w:eastAsia="Times New Roman" w:hAnsi="Times New Roman" w:cs="Times New Roman"/>
+              <w:noProof/>
+              <w:sz w:val="24"/>
+              <w:szCs w:val="24"/>
+            </w:rPr>
+          </w:pPr>
+          <w:r>
+            <w:drawing>
+              <wp:anchor distT="0" distB="0" distL="114300" distR="114300" simplePos="0" relativeHeight="251665408" behindDoc="0" locked="0" layoutInCell="1" allowOverlap="1" wp14:anchorId="381C3784" wp14:editId="0DB5BA8B">
+                <wp:simplePos x="0" y="0"/>
+                <wp:positionH relativeFrom="page">
+                  <wp:align>right</wp:align>
+                </wp:positionH>
+                <wp:positionV relativeFrom="paragraph">
+                  <wp:posOffset>-914400</wp:posOffset>
+                </wp:positionV>
+                <wp:extent cx="7772400" cy="10026650"/>
+                <wp:effectExtent l="0" t="0" r="0" b="0"/>
+                <wp:wrapNone/>
+                <wp:docPr id="616451909" name="Picture 1"/>
+                <wp:cNvGraphicFramePr>
+                  <a:graphicFrameLocks xmlns:a="http://schemas.openxmlformats.org/drawingml/2006/main" noChangeAspect="1"/>
+                </wp:cNvGraphicFramePr>
+                <a:graphic xmlns:a="http://schemas.openxmlformats.org/drawingml/2006/main">
+                  <a:graphicData uri="http://schemas.openxmlformats.org/drawingml/2006/picture">
+                    <pic:pic xmlns:pic="http://schemas.openxmlformats.org/drawingml/2006/picture">
+                      <pic:nvPicPr>
+                        <pic:cNvPr id="616451909" name=""/>
+                        <pic:cNvPicPr/>
+                      </pic:nvPicPr>
+                      <pic:blipFill>
+                        <a:blip r:embed="rId8">
+                          <a:extLst>
+                            <a:ext uri="{28A0092B-C50C-407E-A947-70E740481C1C}">
+                              <a14:useLocalDpi xmlns:a14="http://schemas.microsoft.com/office/drawing/2010/main" val="0"/>
+                            </a:ext>
+                          </a:extLst>
+                        </a:blip>
+                        <a:stretch>
+                          <a:fillRect/>
+                        </a:stretch>
+                      </pic:blipFill>
+                      <pic:spPr>
+                        <a:xfrm>
+                          <a:off x="0" y="0"/>
+                          <a:ext cx="7772400" cy="10026650"/>
+                        </a:xfrm>
+                        <a:prstGeom prst="rect">
+                          <a:avLst/>
+                        </a:prstGeom>
+                      </pic:spPr>
+                    </pic:pic>
+                  </a:graphicData>
+                </a:graphic>
+                <wp14:sizeRelH relativeFrom="margin">
+                  <wp14:pctWidth>0</wp14:pctWidth>
+                </wp14:sizeRelH>
+                <wp14:sizeRelV relativeFrom="margin">
+                  <wp14:pctHeight>0</wp14:pctHeight>
+                </wp14:sizeRelV>
+              </wp:anchor>
+            </w:drawing>
+          </w:r>
+          <w:r>
+            <w:rPr>
+              <w:noProof/>
+            </w:rPr>
+            <mc:AlternateContent>
+              <mc:Choice Requires="wps">
+                <w:drawing>
+                  <wp:anchor distT="0" distB="0" distL="114300" distR="114300" simplePos="0" relativeHeight="251664384" behindDoc="0" locked="0" layoutInCell="1" allowOverlap="1" wp14:anchorId="3D6C5D7B" wp14:editId="58542BED">
+                    <wp:simplePos x="0" y="0"/>
+                    <mc:AlternateContent>
+                      <mc:Choice Requires="wp14">
+                        <wp:positionH relativeFrom="page">
+                          <wp14:pctPosHOffset>45500</wp14:pctPosHOffset>
+                        </wp:positionH>
+                      </mc:Choice>
+                      <mc:Fallback>
+                        <wp:positionH relativeFrom="page">
+                          <wp:posOffset>3536315</wp:posOffset>
+                        </wp:positionH>
+                      </mc:Fallback>
+                    </mc:AlternateContent>
+                    <mc:AlternateContent>
+                      <mc:Choice Requires="wp14">
+                        <wp:positionV relativeFrom="page">
+                          <wp14:pctPosVOffset>66000</wp14:pctPosVOffset>
+                        </wp:positionV>
+                      </mc:Choice>
+                      <mc:Fallback>
+                        <wp:positionV relativeFrom="page">
+                          <wp:posOffset>6638290</wp:posOffset>
+                        </wp:positionV>
+                      </mc:Fallback>
+                    </mc:AlternateContent>
+                    <wp:extent cx="2797810" cy="268605"/>
+                    <wp:effectExtent l="0" t="0" r="0" b="0"/>
+                    <wp:wrapSquare wrapText="bothSides"/>
+                    <wp:docPr id="465" name="Text Box 255"/>
+                    <wp:cNvGraphicFramePr/>
+                    <a:graphic xmlns:a="http://schemas.openxmlformats.org/drawingml/2006/main">
+                      <a:graphicData uri="http://schemas.microsoft.com/office/word/2010/wordprocessingShape">
+                        <wps:wsp>
+                          <wps:cNvSpPr txBox="1"/>
+                          <wps:spPr>
+                            <a:xfrm>
+                              <a:off x="0" y="0"/>
+                              <a:ext cx="2797810" cy="268605"/>
+                            </a:xfrm>
+                            <a:prstGeom prst="rect">
+                              <a:avLst/>
+                            </a:prstGeom>
+                            <a:noFill/>
+                            <a:ln w="6350">
+                              <a:noFill/>
+                            </a:ln>
+                            <a:effectLst/>
+                          </wps:spPr>
+                          <wps:txbx>
+                            <w:txbxContent>
+                              <w:p>
+                                <w:pPr>
+                                  <w:pStyle w:val="NoSpacing"/>
+                                  <w:rPr>
+                                    <w:noProof/>
+                                    <w:color w:val="44546A" w:themeColor="text2"/>
+                                  </w:rPr>
+                                </w:pPr>
+                                <w:sdt>
+                                  <w:sdtPr>
+                                    <w:rPr>
+                                      <w:noProof/>
+                                      <w:color w:val="44546A" w:themeColor="text2"/>
+                                    </w:rPr>
+                                    <w:alias w:val="Author"/>
+                                    <w:id w:val="15524260"/>
+                                    <w:dataBinding w:prefixMappings="xmlns:ns0='http://schemas.openxmlformats.org/package/2006/metadata/core-properties' xmlns:ns1='http://purl.org/dc/elements/1.1/'" w:xpath="/ns0:coreProperties[1]/ns1:creator[1]" w:storeItemID="{6C3C8BC8-F283-45AE-878A-BAB7291924A1}"/>
+                                    <w:text/>
+                                  </w:sdtPr>
+                                  <w:sdtContent>
+                                    <w:r>
+                                      <w:rPr>
+                                        <w:noProof/>
+                                        <w:color w:val="44546A" w:themeColor="text2"/>
+                                      </w:rPr>
+                                      <w:t>student</w:t>
+                                    </w:r>
+                                  </w:sdtContent>
+                                </w:sdt>
+                              </w:p>
+                            </w:txbxContent>
+                          </wps:txbx>
+                          <wps:bodyPr rot="0" spcFirstLastPara="0" vertOverflow="overflow" horzOverflow="overflow" vert="horz" wrap="square" lIns="91440" tIns="45720" rIns="91440" bIns="45720" numCol="1" spcCol="0" rtlCol="0" fromWordArt="0" anchor="b" anchorCtr="0" forceAA="0" compatLnSpc="1">
+                            <a:prstTxWarp prst="textNoShape">
+                              <a:avLst/>
+                            </a:prstTxWarp>
+                            <a:spAutoFit/>
+                          </wps:bodyPr>
+                        </wps:wsp>
+                      </a:graphicData>
+                    </a:graphic>
+                    <wp14:sizeRelH relativeFrom="page">
+                      <wp14:pctWidth>36000</wp14:pctWidth>
+                    </wp14:sizeRelH>
+                    <wp14:sizeRelV relativeFrom="margin">
+                      <wp14:pctHeight>0</wp14:pctHeight>
+                    </wp14:sizeRelV>
+                  </wp:anchor>
+                </w:drawing>
+              </mc:Choice>
+              <mc:Fallback>
+                <w:pict>
+                  <v:shapetype w14:anchorId="3D6C5D7B" id="_x0000_t202" coordsize="21600,21600" o:spt="202" path="m,l,21600r21600,l21600,xe">
+                    <v:stroke joinstyle="miter"/>
+                    <v:path gradientshapeok="t" o:connecttype="rect"/>
+                  </v:shapetype>
+                  <v:shape id="Text Box 255" o:spid="_x0000_s1026" type="#_x0000_t202" style="position:absolute;margin-left:0;margin-top:0;width:220.3pt;height:21.15pt;z-index:251664384;visibility:visible;mso-wrap-style:square;mso-width-percent:360;mso-height-percent:0;mso-left-percent:455;mso-top-percent:660;mso-wrap-distance-left:9pt;mso-wrap-distance-top:0;mso-wrap-distance-right:9pt;mso-wrap-distance-bottom:0;mso-position-horizontal-relative:page;mso-position-vertical-relative:page;mso-width-percent:360;mso-height-percent:0;mso-left-percent:455;mso-top-percent:660;mso-width-relative:page;mso-height-relative:margin;v-text-anchor:bottom" o:gfxdata="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" filled="f" stroked="f" strokeweight=".5pt">
+                    <v:textbox style="mso-fit-shape-to-text:t">
+                      <w:txbxContent>
+                        <w:p>
+                          <w:pPr>
+                            <w:pStyle w:val="NoSpacing"/>
+                            <w:rPr>
+                              <w:noProof/>
+                              <w:color w:val="44546A" w:themeColor="text2"/>
+                            </w:rPr>
+                          </w:pPr>
+                          <w:sdt>
+                            <w:sdtPr>
+                              <w:rPr>
+                                <w:noProof/>
+                                <w:color w:val="44546A" w:themeColor="text2"/>
+                              </w:rPr>
+                              <w:alias w:val="Author"/>
+                              <w:id w:val="15524260"/>
+                              <w:dataBinding w:prefixMappings="xmlns:ns0='http://schemas.openxmlformats.org/package/2006/metadata/core-properties' xmlns:ns1='http://purl.org/dc/elements/1.1/'" w:xpath="/ns0:coreProperties[1]/ns1:creator[1]" w:storeItemID="{6C3C8BC8-F283-45AE-878A-BAB7291924A1}"/>
+                              <w:text/>
+                            </w:sdtPr>
+                            <w:sdtContent>
+                              <w:r>
+                                <w:rPr>
+                                  <w:noProof/>
+                                  <w:color w:val="44546A" w:themeColor="text2"/>
+                                </w:rPr>
+                                <w:t>student</w:t>
+                              </w:r>
+                            </w:sdtContent>
+                          </w:sdt>
+                        </w:p>
+                      </w:txbxContent>
+                    </v:textbox>
+                    <w10:wrap type="square" anchorx="page" anchory="page"/>
+                  </v:shape>
+                </w:pict>
+              </mc:Fallback>
+            </mc:AlternateContent>
+          </w:r>
+          <w:r>
+            <w:rPr>
+              <w:noProof/>
+            </w:rPr>
+            <mc:AlternateContent>
+              <mc:Choice Requires="wps">
+                <w:drawing>
+                  <wp:anchor distT="0" distB="0" distL="114300" distR="114300" simplePos="0" relativeHeight="251661312" behindDoc="0" locked="0" layoutInCell="1" allowOverlap="1" wp14:anchorId="05AE3F50" wp14:editId="273514B9">
+                    <wp:simplePos x="0" y="0"/>
+                    <mc:AlternateContent>
+                      <mc:Choice Requires="wp14">
+                        <wp:positionH relativeFrom="page">
+                          <wp14:pctPosHOffset>45500</wp14:pctPosHOffset>
+                        </wp:positionH>
+                      </mc:Choice>
+                      <mc:Fallback>
+                        <wp:positionH relativeFrom="page">
+                          <wp:posOffset>3536315</wp:posOffset>
+                        </wp:positionH>
+                      </mc:Fallback>
+                    </mc:AlternateContent>
+                    <mc:AlternateContent>
+                      <mc:Choice Requires="wp14">
+                        <wp:positionV relativeFrom="page">
+                          <wp14:pctPosVOffset>35000</wp14:pctPosVOffset>
+                        </wp:positionV>
+                      </mc:Choice>
+                      <mc:Fallback>
+                        <wp:positionV relativeFrom="page">
+                          <wp:posOffset>3520440</wp:posOffset>
+                        </wp:positionV>
+                      </mc:Fallback>
+                    </mc:AlternateContent>
+                    <wp:extent cx="2797810" cy="2475230"/>
+                    <wp:effectExtent l="0" t="0" r="0" b="0"/>
+                    <wp:wrapSquare wrapText="bothSides"/>
+                    <wp:docPr id="470" name="Text Box 265"/>
+                    <wp:cNvGraphicFramePr/>
+                    <a:graphic xmlns:a="http://schemas.openxmlformats.org/drawingml/2006/main">
+                      <a:graphicData uri="http://schemas.microsoft.com/office/word/2010/wordprocessingShape">
+                        <wps:wsp>
+                          <wps:cNvSpPr txBox="1"/>
+                          <wps:spPr>
+                            <a:xfrm>
+                              <a:off x="0" y="0"/>
+                              <a:ext cx="2797810" cy="2475230"/>
+                            </a:xfrm>
+                            <a:prstGeom prst="rect">
+                              <a:avLst/>
+                            </a:prstGeom>
+                            <a:noFill/>
+                            <a:ln w="6350">
+                              <a:noFill/>
+                            </a:ln>
+                            <a:effectLst/>
+                          </wps:spPr>
+                          <wps:txbx>
+                            <w:txbxContent>
+                              <w:p>
+                                <w:pPr>
+                                  <w:spacing w:line="240" w:lineRule="auto"/>
+                                  <w:rPr>
+                                    <w:rFonts w:asciiTheme="majorHAnsi" w:eastAsiaTheme="majorEastAsia" w:hAnsiTheme="majorHAnsi" w:cstheme="majorBidi"/>
+                                    <w:noProof/>
+                                    <w:color w:val="5B9BD5" w:themeColor="accent1"/>
+                                    <w:sz w:val="72"/>
+                                    <w:szCs w:val="144"/>
+                                  </w:rPr>
+                                </w:pPr>
+                              </w:p>
+                              <w:p>
+                                <w:pPr>
+                                  <w:rPr>
+                                    <w:rFonts w:asciiTheme="majorHAnsi" w:eastAsiaTheme="majorEastAsia" w:hAnsiTheme="majorHAnsi" w:cstheme="majorBidi"/>
+                                    <w:noProof/>
+                                    <w:color w:val="44546A" w:themeColor="text2"/>
+                                    <w:sz w:val="32"/>
+                                    <w:szCs w:val="40"/>
+                                  </w:rPr>
+                                </w:pPr>
+                              </w:p>
+                            </w:txbxContent>
+                          </wps:txbx>
+                          <wps:bodyPr rot="0" spcFirstLastPara="0" vertOverflow="overflow" horzOverflow="overflow" vert="horz" wrap="square" lIns="91440" tIns="45720" rIns="91440" bIns="45720" numCol="1" spcCol="0" rtlCol="0" fromWordArt="0" anchor="t" anchorCtr="0" forceAA="0" compatLnSpc="1">
+                            <a:prstTxWarp prst="textNoShape">
+                              <a:avLst/>
+                            </a:prstTxWarp>
+                            <a:spAutoFit/>
+                          </wps:bodyPr>
+                        </wps:wsp>
+                      </a:graphicData>
+                    </a:graphic>
+                    <wp14:sizeRelH relativeFrom="page">
+                      <wp14:pctWidth>36000</wp14:pctWidth>
+                    </wp14:sizeRelH>
+                    <wp14:sizeRelV relativeFrom="page">
+                      <wp14:pctHeight>28000</wp14:pctHeight>
+                    </wp14:sizeRelV>
+                  </wp:anchor>
+                </w:drawing>
+              </mc:Choice>
+              <mc:Fallback>
+                <w:pict>
+                  <v:shape w14:anchorId="05AE3F50" id="Text Box 265" o:spid="_x0000_s1027" type="#_x0000_t202" style="position:absolute;margin-left:0;margin-top:0;width:220.3pt;height:194.9pt;z-index:251661312;visibility:visible;mso-wrap-style:square;mso-width-percent:360;mso-height-percent:280;mso-left-percent:455;mso-top-percent:350;mso-wrap-distance-left:9pt;mso-wrap-distance-top:0;mso-wrap-distance-right:9pt;mso-wrap-distance-bottom:0;mso-position-horizontal-relative:page;mso-position-vertical-relative:page;mso-width-percent:360;mso-height-percent:280;mso-left-percent:455;mso-top-percent:350;mso-width-relative:page;mso-height-relative:page;v-text-anchor:top" o:gfxdata="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" filled="f" stroked="f" strokeweight=".5pt">
+                    <v:textbox style="mso-fit-shape-to-text:t">
+                      <w:txbxContent>
+                        <w:p>
+                          <w:pPr>
+                            <w:spacing w:line="240" w:lineRule="auto"/>
+                            <w:rPr>
+                              <w:rFonts w:asciiTheme="majorHAnsi" w:eastAsiaTheme="majorEastAsia" w:hAnsiTheme="majorHAnsi" w:cstheme="majorBidi"/>
+                              <w:noProof/>
+                              <w:color w:val="5B9BD5" w:themeColor="accent1"/>
+                              <w:sz w:val="72"/>
+                              <w:szCs w:val="144"/>
+                            </w:rPr>
+                          </w:pPr>
+                        </w:p>
+                        <w:p>
+                          <w:pPr>
+                            <w:rPr>
+                              <w:rFonts w:asciiTheme="majorHAnsi" w:eastAsiaTheme="majorEastAsia" w:hAnsiTheme="majorHAnsi" w:cstheme="majorBidi"/>
+                              <w:noProof/>
+                              <w:color w:val="44546A" w:themeColor="text2"/>
+                              <w:sz w:val="32"/>
+                              <w:szCs w:val="40"/>
+                            </w:rPr>
+                          </w:pPr>
+                        </w:p>
+                      </w:txbxContent>
+                    </v:textbox>
+                    <w10:wrap type="square" anchorx="page" anchory="page"/>
+                  </v:shape>
+                </w:pict>
+              </mc:Fallback>
+            </mc:AlternateContent>
+          </w:r>
+          <w:r>
+            <w:rPr>
+              <w:rFonts w:ascii="Times New Roman" w:eastAsia="Times New Roman" w:hAnsi="Times New Roman" w:cs="Times New Roman"/>
+              <w:noProof/>
+              <w:sz w:val="24"/>
+              <w:szCs w:val="24"/>
+            </w:rPr>
+            <w:br w:type="page"/>
+          </w:r>
+        </w:p>
+      </w:sdtContent>
+    </w:sdt>
     <w:p>
       <w:pPr>
         <w:spacing w:before="100" w:beforeAutospacing="1" w:after="100" w:afterAutospacing="1" w:line="240" w:lineRule="auto"/>
@@ -22,7 +409,8 @@
           <w:sz w:val="27"/>
           <w:szCs w:val="27"/>
         </w:rPr>
-        <w:t xml:space="preserve">Project </w:t>
+        <w:lastRenderedPageBreak/>
+        <w:t xml:space="preserve">EMAIL </w:t>
       </w:r>
       <w:proofErr w:type="gramStart"/>
       <w:r>
@@ -33,7 +421,7 @@
           <w:sz w:val="27"/>
           <w:szCs w:val="27"/>
         </w:rPr>
-        <w:t>Report :</w:t>
+        <w:t>SPAM  FILTER</w:t>
       </w:r>
       <w:proofErr w:type="gramEnd"/>
       <w:r>
@@ -44,7 +432,7 @@
           <w:sz w:val="27"/>
           <w:szCs w:val="27"/>
         </w:rPr>
-        <w:t xml:space="preserve">  Email Spam Filter</w:t>
+        <w:t xml:space="preserve"> </w:t>
       </w:r>
       <w:r>
         <w:rPr>
@@ -54,7 +442,7 @@
           <w:sz w:val="27"/>
           <w:szCs w:val="27"/>
         </w:rPr>
-        <w:t xml:space="preserve">                                                             </w:t>
+        <w:t xml:space="preserve">                                                  </w:t>
       </w:r>
     </w:p>
     <w:p>
@@ -72,7 +460,7 @@
           <w:sz w:val="24"/>
           <w:szCs w:val="24"/>
         </w:rPr>
-        <w:pict>
+        <w:pict w14:anchorId="706CB0E4">
           <v:rect id="_x0000_i1025" style="width:0;height:1.5pt" o:hralign="center" o:hrstd="t" o:hr="t" fillcolor="#a0a0a0" stroked="f"/>
         </w:pict>
       </w:r>
@@ -115,7 +503,7 @@
           <w:sz w:val="24"/>
           <w:szCs w:val="24"/>
         </w:rPr>
-        <w:t>The purpose of this project is to develop a simple email classification system that can categorize emails as "Spam" or "Not Spam" based on the presence of certain predefined keywords. Using basic text processing techniques, the program reads a list of emails, extracts their content, and analyzes them against a set of spam-related keywords. If the email contains a certain number of these keywords, it is classified as spam; otherwise, it is classified as not spam. This system can be used as a fundamental component in building more complex spam filters for email systems.</w:t>
+        <w:t>The purpose of this project is to develop a simple email classification system that can categorize emails as "Spam" or "Not Spam" based on the presence of certain predefined keywords. Using basic text processing techniques, the program reads a list of emails, extracts their content, and analyzes them against a set of spam-related keywords. If the email contains a certain number of be used as a fundamental component in building more complex spam filters for email systems.</w:t>
       </w:r>
     </w:p>
     <w:p>
@@ -133,7 +521,7 @@
           <w:sz w:val="24"/>
           <w:szCs w:val="24"/>
         </w:rPr>
-        <w:pict>
+        <w:pict w14:anchorId="14CB0DFF">
           <v:rect id="_x0000_i1026" style="width:0;height:1.5pt" o:hralign="center" o:hrstd="t" o:hr="t" fillcolor="#a0a0a0" stroked="f"/>
         </w:pict>
       </w:r>
@@ -212,7 +600,7 @@
           <w:sz w:val="24"/>
           <w:szCs w:val="24"/>
         </w:rPr>
-        <w:pict>
+        <w:pict w14:anchorId="4CE4AA28">
           <v:rect id="_x0000_i1027" style="width:0;height:1.5pt" o:hralign="center" o:hrstd="t" o:hr="t" fillcolor="#a0a0a0" stroked="f"/>
         </w:pict>
       </w:r>
@@ -357,26 +745,26 @@
           <w:sz w:val="24"/>
           <w:szCs w:val="24"/>
         </w:rPr>
+        <w:t>This system will demonstrate a basic approach to spam classification, which can be further enhanced with more advanced methods like machine learning or natural language processing (NLP) in the future.</w:t>
+      </w:r>
+    </w:p>
+    <w:p>
+      <w:pPr>
+        <w:spacing w:after="0" w:line="240" w:lineRule="auto"/>
+        <w:rPr>
+          <w:rFonts w:ascii="Times New Roman" w:eastAsia="Times New Roman" w:hAnsi="Times New Roman" w:cs="Times New Roman"/>
+          <w:sz w:val="24"/>
+          <w:szCs w:val="24"/>
+        </w:rPr>
+      </w:pPr>
+      <w:r>
+        <w:rPr>
+          <w:rFonts w:ascii="Times New Roman" w:eastAsia="Times New Roman" w:hAnsi="Times New Roman" w:cs="Times New Roman"/>
+          <w:sz w:val="24"/>
+          <w:szCs w:val="24"/>
+        </w:rPr>
         <w:lastRenderedPageBreak/>
-        <w:t>This system will demonstrate a basic approach to spam classification, which can be further enhanced with more advanced methods like machine learning or natural language processing (NLP) in the future.</w:t>
-      </w:r>
-    </w:p>
-    <w:p>
-      <w:pPr>
-        <w:spacing w:after="0" w:line="240" w:lineRule="auto"/>
-        <w:rPr>
-          <w:rFonts w:ascii="Times New Roman" w:eastAsia="Times New Roman" w:hAnsi="Times New Roman" w:cs="Times New Roman"/>
-          <w:sz w:val="24"/>
-          <w:szCs w:val="24"/>
-        </w:rPr>
-      </w:pPr>
-      <w:r>
-        <w:rPr>
-          <w:rFonts w:ascii="Times New Roman" w:eastAsia="Times New Roman" w:hAnsi="Times New Roman" w:cs="Times New Roman"/>
-          <w:sz w:val="24"/>
-          <w:szCs w:val="24"/>
-        </w:rPr>
-        <w:pict>
+        <w:pict w14:anchorId="7B60950C">
           <v:rect id="_x0000_i1028" style="width:0;height:1.5pt" o:hralign="center" o:hrstd="t" o:hr="t" fillcolor="#a0a0a0" stroked="f"/>
         </w:pict>
       </w:r>
@@ -863,7 +1251,7 @@
           <w:sz w:val="24"/>
           <w:szCs w:val="24"/>
         </w:rPr>
-        <w:pict>
+        <w:pict w14:anchorId="4342E95E">
           <v:rect id="_x0000_i1029" style="width:0;height:1.5pt" o:hralign="center" o:hrstd="t" o:hr="t" fillcolor="#a0a0a0" stroked="f"/>
         </w:pict>
       </w:r>
@@ -1192,7 +1580,6 @@
           <w:sz w:val="24"/>
           <w:szCs w:val="24"/>
         </w:rPr>
-        <w:lastRenderedPageBreak/>
         <w:t xml:space="preserve">Each tokenized word is compared against the spam keywords array using the </w:t>
       </w:r>
       <w:proofErr w:type="spellStart"/>
@@ -1265,6 +1652,7 @@
           <w:sz w:val="24"/>
           <w:szCs w:val="24"/>
         </w:rPr>
+        <w:lastRenderedPageBreak/>
         <w:t xml:space="preserve">If the number of matched spam keywords (stored in </w:t>
       </w:r>
       <w:proofErr w:type="spellStart"/>
@@ -1371,7 +1759,7 @@
           <w:sz w:val="24"/>
           <w:szCs w:val="24"/>
         </w:rPr>
-        <w:pict>
+        <w:pict w14:anchorId="78FF864C">
           <v:rect id="_x0000_i1030" style="width:0;height:1.5pt" o:hralign="center" o:hrstd="t" o:hr="t" fillcolor="#a0a0a0" stroked="f"/>
         </w:pict>
       </w:r>
@@ -1450,7 +1838,7 @@
           <w:sz w:val="24"/>
           <w:szCs w:val="24"/>
         </w:rPr>
-        <w:pict>
+        <w:pict w14:anchorId="7DD018ED">
           <v:rect id="_x0000_i1031" style="width:0;height:1.5pt" o:hralign="center" o:hrstd="t" o:hr="t" fillcolor="#a0a0a0" stroked="f"/>
         </w:pict>
       </w:r>
@@ -1687,29 +2075,51 @@
           <w:sz w:val="32"/>
           <w:szCs w:val="32"/>
         </w:rPr>
-        <w:t>BCU10003,</w:t>
-      </w:r>
+        <w:t>BCU</w:t>
+      </w:r>
+      <w:proofErr w:type="gramStart"/>
       <w:r>
         <w:rPr>
           <w:sz w:val="32"/>
           <w:szCs w:val="32"/>
         </w:rPr>
-        <w:t xml:space="preserve">  </w:t>
+        <w:t>10003,</w:t>
       </w:r>
       <w:r>
         <w:rPr>
           <w:sz w:val="32"/>
           <w:szCs w:val="32"/>
         </w:rPr>
-        <w:t>24BCU10031</w:t>
-      </w:r>
-      <w:bookmarkStart w:id="0" w:name="_GoBack"/>
-      <w:bookmarkEnd w:id="0"/>
+        <w:t xml:space="preserve">  </w:t>
+      </w:r>
+      <w:r>
+        <w:rPr>
+          <w:sz w:val="32"/>
+          <w:szCs w:val="32"/>
+        </w:rPr>
+        <w:t>24</w:t>
+      </w:r>
+      <w:proofErr w:type="gramEnd"/>
+      <w:r>
+        <w:rPr>
+          <w:sz w:val="32"/>
+          <w:szCs w:val="32"/>
+        </w:rPr>
+        <w:t>BCU10031</w:t>
+      </w:r>
     </w:p>
     <w:sectPr>
+      <w:headerReference w:type="even" r:id="rId9"/>
+      <w:headerReference w:type="default" r:id="rId10"/>
+      <w:footerReference w:type="even" r:id="rId11"/>
+      <w:footerReference w:type="default" r:id="rId12"/>
+      <w:headerReference w:type="first" r:id="rId13"/>
+      <w:footerReference w:type="first" r:id="rId14"/>
       <w:pgSz w:w="12240" w:h="15840"/>
       <w:pgMar w:top="1440" w:right="1440" w:bottom="1440" w:left="1440" w:header="720" w:footer="720" w:gutter="0"/>
+      <w:pgNumType w:start="0"/>
       <w:cols w:space="720"/>
+      <w:titlePg/>
       <w:docGrid w:linePitch="360"/>
     </w:sectPr>
   </w:body>
@@ -1717,7 +2127,7 @@
 </file>
 
 <file path=word/endnotes.xml><?xml version="1.0" encoding="utf-8"?>
-<w:endnotes xmlns:wpc="http://schemas.microsoft.com/office/word/2010/wordprocessingCanvas" xmlns:cx="http://schemas.microsoft.com/office/drawing/2014/chartex" xmlns:mc="http://schemas.openxmlformats.org/markup-compatibility/2006" xmlns:o="urn:schemas-microsoft-com:office:office" xmlns:r="http://schemas.openxmlformats.org/officeDocument/2006/relationships" xmlns:m="http://schemas.openxmlformats.org/officeDocument/2006/math" xmlns:v="urn:schemas-microsoft-com:vml" xmlns:wp14="http://schemas.microsoft.com/office/word/2010/wordprocessingDrawing" xmlns:wp="http://schemas.openxmlformats.org/drawingml/2006/wordprocessingDrawing" xmlns:w10="urn:schemas-microsoft-com:office:word" xmlns:w="http://schemas.openxmlformats.org/wordprocessingml/2006/main" xmlns:w14="http://schemas.microsoft.com/office/word/2010/wordml" xmlns:w15="http://schemas.microsoft.com/office/word/2012/wordml" xmlns:w16se="http://schemas.microsoft.com/office/word/2015/wordml/symex" xmlns:wpg="http://schemas.microsoft.com/office/word/2010/wordprocessingGroup" xmlns:wpi="http://schemas.microsoft.com/office/word/2010/wordprocessingInk" xmlns:wne="http://schemas.microsoft.com/office/word/2006/wordml" xmlns:wps="http://schemas.microsoft.com/office/word/2010/wordprocessingShape" mc:Ignorable="w14 w15 w16se wp14">
+<w:endnotes xmlns:wpc="http://schemas.microsoft.com/office/word/2010/wordprocessingCanvas" xmlns:cx="http://schemas.microsoft.com/office/drawing/2014/chartex" xmlns:cx1="http://schemas.microsoft.com/office/drawing/2015/9/8/chartex" xmlns:cx2="http://schemas.microsoft.com/office/drawing/2015/10/21/chartex" xmlns:cx3="http://schemas.microsoft.com/office/drawing/2016/5/9/chartex" xmlns:cx4="http://schemas.microsoft.com/office/drawing/2016/5/10/chartex" xmlns:cx5="http://schemas.microsoft.com/office/drawing/2016/5/11/chartex" xmlns:cx6="http://schemas.microsoft.com/office/drawing/2016/5/12/chartex" xmlns:cx7="http://schemas.microsoft.com/office/drawing/2016/5/13/chartex" xmlns:cx8="http://schemas.microsoft.com/office/drawing/2016/5/14/chartex" xmlns:mc="http://schemas.openxmlformats.org/markup-compatibility/2006" xmlns:aink="http://schemas.microsoft.com/office/drawing/2016/ink" xmlns:am3d="http://schemas.microsoft.com/office/drawing/2017/model3d" xmlns:o="urn:schemas-microsoft-com:office:office" xmlns:oel="http://schemas.microsoft.com/office/2019/extlst" xmlns:r="http://schemas.openxmlformats.org/officeDocument/2006/relationships" xmlns:m="http://schemas.openxmlformats.org/officeDocument/2006/math" xmlns:v="urn:schemas-microsoft-com:vml" xmlns:wp14="http://schemas.microsoft.com/office/word/2010/wordprocessingDrawing" xmlns:wp="http://schemas.openxmlformats.org/drawingml/2006/wordprocessingDrawing" xmlns:w10="urn:schemas-microsoft-com:office:word" xmlns:w="http://schemas.openxmlformats.org/wordprocessingml/2006/main" xmlns:w14="http://schemas.microsoft.com/office/word/2010/wordml" xmlns:w15="http://schemas.microsoft.com/office/word/2012/wordml" xmlns:w16cex="http://schemas.microsoft.com/office/word/2018/wordml/cex" xmlns:w16cid="http://schemas.microsoft.com/office/word/2016/wordml/cid" xmlns:w16="http://schemas.microsoft.com/office/word/2018/wordml" xmlns:w16du="http://schemas.microsoft.com/office/word/2023/wordml/word16du" xmlns:w16sdtdh="http://schemas.microsoft.com/office/word/2020/wordml/sdtdatahash" xmlns:w16sdtfl="http://schemas.microsoft.com/office/word/2024/wordml/sdtformatlock" xmlns:w16se="http://schemas.microsoft.com/office/word/2015/wordml/symex" xmlns:wpg="http://schemas.microsoft.com/office/word/2010/wordprocessingGroup" xmlns:wpi="http://schemas.microsoft.com/office/word/2010/wordprocessingInk" xmlns:wne="http://schemas.microsoft.com/office/word/2006/wordml" xmlns:wps="http://schemas.microsoft.com/office/word/2010/wordprocessingShape" mc:Ignorable="w14 w15 w16se w16cid w16 w16cex w16sdtdh w16sdtfl w16du wp14">
   <w:endnote w:type="separator" w:id="-1">
     <w:p>
       <w:pPr>
@@ -1741,8 +2151,38 @@
 </w:endnotes>
 </file>
 
+<file path=word/footer1.xml><?xml version="1.0" encoding="utf-8"?>
+<w:ftr xmlns:wpc="http://schemas.microsoft.com/office/word/2010/wordprocessingCanvas" xmlns:cx="http://schemas.microsoft.com/office/drawing/2014/chartex" xmlns:cx1="http://schemas.microsoft.com/office/drawing/2015/9/8/chartex" xmlns:cx2="http://schemas.microsoft.com/office/drawing/2015/10/21/chartex" xmlns:cx3="http://schemas.microsoft.com/office/drawing/2016/5/9/chartex" xmlns:cx4="http://schemas.microsoft.com/office/drawing/2016/5/10/chartex" xmlns:cx5="http://schemas.microsoft.com/office/drawing/2016/5/11/chartex" xmlns:cx6="http://schemas.microsoft.com/office/drawing/2016/5/12/chartex" xmlns:cx7="http://schemas.microsoft.com/office/drawing/2016/5/13/chartex" xmlns:cx8="http://schemas.microsoft.com/office/drawing/2016/5/14/chartex" xmlns:mc="http://schemas.openxmlformats.org/markup-compatibility/2006" xmlns:aink="http://schemas.microsoft.com/office/drawing/2016/ink" xmlns:am3d="http://schemas.microsoft.com/office/drawing/2017/model3d" xmlns:o="urn:schemas-microsoft-com:office:office" xmlns:oel="http://schemas.microsoft.com/office/2019/extlst" xmlns:r="http://schemas.openxmlformats.org/officeDocument/2006/relationships" xmlns:m="http://schemas.openxmlformats.org/officeDocument/2006/math" xmlns:v="urn:schemas-microsoft-com:vml" xmlns:wp14="http://schemas.microsoft.com/office/word/2010/wordprocessingDrawing" xmlns:wp="http://schemas.openxmlformats.org/drawingml/2006/wordprocessingDrawing" xmlns:w10="urn:schemas-microsoft-com:office:word" xmlns:w="http://schemas.openxmlformats.org/wordprocessingml/2006/main" xmlns:w14="http://schemas.microsoft.com/office/word/2010/wordml" xmlns:w15="http://schemas.microsoft.com/office/word/2012/wordml" xmlns:w16cex="http://schemas.microsoft.com/office/word/2018/wordml/cex" xmlns:w16cid="http://schemas.microsoft.com/office/word/2016/wordml/cid" xmlns:w16="http://schemas.microsoft.com/office/word/2018/wordml" xmlns:w16du="http://schemas.microsoft.com/office/word/2023/wordml/word16du" xmlns:w16sdtdh="http://schemas.microsoft.com/office/word/2020/wordml/sdtdatahash" xmlns:w16sdtfl="http://schemas.microsoft.com/office/word/2024/wordml/sdtformatlock" xmlns:w16se="http://schemas.microsoft.com/office/word/2015/wordml/symex" xmlns:wpg="http://schemas.microsoft.com/office/word/2010/wordprocessingGroup" xmlns:wpi="http://schemas.microsoft.com/office/word/2010/wordprocessingInk" xmlns:wne="http://schemas.microsoft.com/office/word/2006/wordml" xmlns:wps="http://schemas.microsoft.com/office/word/2010/wordprocessingShape" mc:Ignorable="w14 w15 w16se w16cid w16 w16cex w16sdtdh w16sdtfl w16du wp14">
+  <w:p>
+    <w:pPr>
+      <w:pStyle w:val="Footer"/>
+    </w:pPr>
+  </w:p>
+</w:ftr>
+</file>
+
+<file path=word/footer2.xml><?xml version="1.0" encoding="utf-8"?>
+<w:ftr xmlns:wpc="http://schemas.microsoft.com/office/word/2010/wordprocessingCanvas" xmlns:cx="http://schemas.microsoft.com/office/drawing/2014/chartex" xmlns:cx1="http://schemas.microsoft.com/office/drawing/2015/9/8/chartex" xmlns:cx2="http://schemas.microsoft.com/office/drawing/2015/10/21/chartex" xmlns:cx3="http://schemas.microsoft.com/office/drawing/2016/5/9/chartex" xmlns:cx4="http://schemas.microsoft.com/office/drawing/2016/5/10/chartex" xmlns:cx5="http://schemas.microsoft.com/office/drawing/2016/5/11/chartex" xmlns:cx6="http://schemas.microsoft.com/office/drawing/2016/5/12/chartex" xmlns:cx7="http://schemas.microsoft.com/office/drawing/2016/5/13/chartex" xmlns:cx8="http://schemas.microsoft.com/office/drawing/2016/5/14/chartex" xmlns:mc="http://schemas.openxmlformats.org/markup-compatibility/2006" xmlns:aink="http://schemas.microsoft.com/office/drawing/2016/ink" xmlns:am3d="http://schemas.microsoft.com/office/drawing/2017/model3d" xmlns:o="urn:schemas-microsoft-com:office:office" xmlns:oel="http://schemas.microsoft.com/office/2019/extlst" xmlns:r="http://schemas.openxmlformats.org/officeDocument/2006/relationships" xmlns:m="http://schemas.openxmlformats.org/officeDocument/2006/math" xmlns:v="urn:schemas-microsoft-com:vml" xmlns:wp14="http://schemas.microsoft.com/office/word/2010/wordprocessingDrawing" xmlns:wp="http://schemas.openxmlformats.org/drawingml/2006/wordprocessingDrawing" xmlns:w10="urn:schemas-microsoft-com:office:word" xmlns:w="http://schemas.openxmlformats.org/wordprocessingml/2006/main" xmlns:w14="http://schemas.microsoft.com/office/word/2010/wordml" xmlns:w15="http://schemas.microsoft.com/office/word/2012/wordml" xmlns:w16cex="http://schemas.microsoft.com/office/word/2018/wordml/cex" xmlns:w16cid="http://schemas.microsoft.com/office/word/2016/wordml/cid" xmlns:w16="http://schemas.microsoft.com/office/word/2018/wordml" xmlns:w16du="http://schemas.microsoft.com/office/word/2023/wordml/word16du" xmlns:w16sdtdh="http://schemas.microsoft.com/office/word/2020/wordml/sdtdatahash" xmlns:w16sdtfl="http://schemas.microsoft.com/office/word/2024/wordml/sdtformatlock" xmlns:w16se="http://schemas.microsoft.com/office/word/2015/wordml/symex" xmlns:wpg="http://schemas.microsoft.com/office/word/2010/wordprocessingGroup" xmlns:wpi="http://schemas.microsoft.com/office/word/2010/wordprocessingInk" xmlns:wne="http://schemas.microsoft.com/office/word/2006/wordml" xmlns:wps="http://schemas.microsoft.com/office/word/2010/wordprocessingShape" mc:Ignorable="w14 w15 w16se w16cid w16 w16cex w16sdtdh w16sdtfl w16du wp14">
+  <w:p>
+    <w:pPr>
+      <w:pStyle w:val="Footer"/>
+    </w:pPr>
+  </w:p>
+</w:ftr>
+</file>
+
+<file path=word/footer3.xml><?xml version="1.0" encoding="utf-8"?>
+<w:ftr xmlns:wpc="http://schemas.microsoft.com/office/word/2010/wordprocessingCanvas" xmlns:cx="http://schemas.microsoft.com/office/drawing/2014/chartex" xmlns:cx1="http://schemas.microsoft.com/office/drawing/2015/9/8/chartex" xmlns:cx2="http://schemas.microsoft.com/office/drawing/2015/10/21/chartex" xmlns:cx3="http://schemas.microsoft.com/office/drawing/2016/5/9/chartex" xmlns:cx4="http://schemas.microsoft.com/office/drawing/2016/5/10/chartex" xmlns:cx5="http://schemas.microsoft.com/office/drawing/2016/5/11/chartex" xmlns:cx6="http://schemas.microsoft.com/office/drawing/2016/5/12/chartex" xmlns:cx7="http://schemas.microsoft.com/office/drawing/2016/5/13/chartex" xmlns:cx8="http://schemas.microsoft.com/office/drawing/2016/5/14/chartex" xmlns:mc="http://schemas.openxmlformats.org/markup-compatibility/2006" xmlns:aink="http://schemas.microsoft.com/office/drawing/2016/ink" xmlns:am3d="http://schemas.microsoft.com/office/drawing/2017/model3d" xmlns:o="urn:schemas-microsoft-com:office:office" xmlns:oel="http://schemas.microsoft.com/office/2019/extlst" xmlns:r="http://schemas.openxmlformats.org/officeDocument/2006/relationships" xmlns:m="http://schemas.openxmlformats.org/officeDocument/2006/math" xmlns:v="urn:schemas-microsoft-com:vml" xmlns:wp14="http://schemas.microsoft.com/office/word/2010/wordprocessingDrawing" xmlns:wp="http://schemas.openxmlformats.org/drawingml/2006/wordprocessingDrawing" xmlns:w10="urn:schemas-microsoft-com:office:word" xmlns:w="http://schemas.openxmlformats.org/wordprocessingml/2006/main" xmlns:w14="http://schemas.microsoft.com/office/word/2010/wordml" xmlns:w15="http://schemas.microsoft.com/office/word/2012/wordml" xmlns:w16cex="http://schemas.microsoft.com/office/word/2018/wordml/cex" xmlns:w16cid="http://schemas.microsoft.com/office/word/2016/wordml/cid" xmlns:w16="http://schemas.microsoft.com/office/word/2018/wordml" xmlns:w16du="http://schemas.microsoft.com/office/word/2023/wordml/word16du" xmlns:w16sdtdh="http://schemas.microsoft.com/office/word/2020/wordml/sdtdatahash" xmlns:w16sdtfl="http://schemas.microsoft.com/office/word/2024/wordml/sdtformatlock" xmlns:w16se="http://schemas.microsoft.com/office/word/2015/wordml/symex" xmlns:wpg="http://schemas.microsoft.com/office/word/2010/wordprocessingGroup" xmlns:wpi="http://schemas.microsoft.com/office/word/2010/wordprocessingInk" xmlns:wne="http://schemas.microsoft.com/office/word/2006/wordml" xmlns:wps="http://schemas.microsoft.com/office/word/2010/wordprocessingShape" mc:Ignorable="w14 w15 w16se w16cid w16 w16cex w16sdtdh w16sdtfl w16du wp14">
+  <w:p>
+    <w:pPr>
+      <w:pStyle w:val="Footer"/>
+    </w:pPr>
+  </w:p>
+</w:ftr>
+</file>
+
 <file path=word/footnotes.xml><?xml version="1.0" encoding="utf-8"?>
-<w:footnotes xmlns:wpc="http://schemas.microsoft.com/office/word/2010/wordprocessingCanvas" xmlns:cx="http://schemas.microsoft.com/office/drawing/2014/chartex" xmlns:mc="http://schemas.openxmlformats.org/markup-compatibility/2006" xmlns:o="urn:schemas-microsoft-com:office:office" xmlns:r="http://schemas.openxmlformats.org/officeDocument/2006/relationships" xmlns:m="http://schemas.openxmlformats.org/officeDocument/2006/math" xmlns:v="urn:schemas-microsoft-com:vml" xmlns:wp14="http://schemas.microsoft.com/office/word/2010/wordprocessingDrawing" xmlns:wp="http://schemas.openxmlformats.org/drawingml/2006/wordprocessingDrawing" xmlns:w10="urn:schemas-microsoft-com:office:word" xmlns:w="http://schemas.openxmlformats.org/wordprocessingml/2006/main" xmlns:w14="http://schemas.microsoft.com/office/word/2010/wordml" xmlns:w15="http://schemas.microsoft.com/office/word/2012/wordml" xmlns:w16se="http://schemas.microsoft.com/office/word/2015/wordml/symex" xmlns:wpg="http://schemas.microsoft.com/office/word/2010/wordprocessingGroup" xmlns:wpi="http://schemas.microsoft.com/office/word/2010/wordprocessingInk" xmlns:wne="http://schemas.microsoft.com/office/word/2006/wordml" xmlns:wps="http://schemas.microsoft.com/office/word/2010/wordprocessingShape" mc:Ignorable="w14 w15 w16se wp14">
+<w:footnotes xmlns:wpc="http://schemas.microsoft.com/office/word/2010/wordprocessingCanvas" xmlns:cx="http://schemas.microsoft.com/office/drawing/2014/chartex" xmlns:cx1="http://schemas.microsoft.com/office/drawing/2015/9/8/chartex" xmlns:cx2="http://schemas.microsoft.com/office/drawing/2015/10/21/chartex" xmlns:cx3="http://schemas.microsoft.com/office/drawing/2016/5/9/chartex" xmlns:cx4="http://schemas.microsoft.com/office/drawing/2016/5/10/chartex" xmlns:cx5="http://schemas.microsoft.com/office/drawing/2016/5/11/chartex" xmlns:cx6="http://schemas.microsoft.com/office/drawing/2016/5/12/chartex" xmlns:cx7="http://schemas.microsoft.com/office/drawing/2016/5/13/chartex" xmlns:cx8="http://schemas.microsoft.com/office/drawing/2016/5/14/chartex" xmlns:mc="http://schemas.openxmlformats.org/markup-compatibility/2006" xmlns:aink="http://schemas.microsoft.com/office/drawing/2016/ink" xmlns:am3d="http://schemas.microsoft.com/office/drawing/2017/model3d" xmlns:o="urn:schemas-microsoft-com:office:office" xmlns:oel="http://schemas.microsoft.com/office/2019/extlst" xmlns:r="http://schemas.openxmlformats.org/officeDocument/2006/relationships" xmlns:m="http://schemas.openxmlformats.org/officeDocument/2006/math" xmlns:v="urn:schemas-microsoft-com:vml" xmlns:wp14="http://schemas.microsoft.com/office/word/2010/wordprocessingDrawing" xmlns:wp="http://schemas.openxmlformats.org/drawingml/2006/wordprocessingDrawing" xmlns:w10="urn:schemas-microsoft-com:office:word" xmlns:w="http://schemas.openxmlformats.org/wordprocessingml/2006/main" xmlns:w14="http://schemas.microsoft.com/office/word/2010/wordml" xmlns:w15="http://schemas.microsoft.com/office/word/2012/wordml" xmlns:w16cex="http://schemas.microsoft.com/office/word/2018/wordml/cex" xmlns:w16cid="http://schemas.microsoft.com/office/word/2016/wordml/cid" xmlns:w16="http://schemas.microsoft.com/office/word/2018/wordml" xmlns:w16du="http://schemas.microsoft.com/office/word/2023/wordml/word16du" xmlns:w16sdtdh="http://schemas.microsoft.com/office/word/2020/wordml/sdtdatahash" xmlns:w16sdtfl="http://schemas.microsoft.com/office/word/2024/wordml/sdtformatlock" xmlns:w16se="http://schemas.microsoft.com/office/word/2015/wordml/symex" xmlns:wpg="http://schemas.microsoft.com/office/word/2010/wordprocessingGroup" xmlns:wpi="http://schemas.microsoft.com/office/word/2010/wordprocessingInk" xmlns:wne="http://schemas.microsoft.com/office/word/2006/wordml" xmlns:wps="http://schemas.microsoft.com/office/word/2010/wordprocessingShape" mc:Ignorable="w14 w15 w16se w16cid w16 w16cex w16sdtdh w16sdtfl w16du wp14">
   <w:footnote w:type="separator" w:id="-1">
     <w:p>
       <w:pPr>
@@ -1766,8 +2206,38 @@
 </w:footnotes>
 </file>
 
+<file path=word/header1.xml><?xml version="1.0" encoding="utf-8"?>
+<w:hdr xmlns:wpc="http://schemas.microsoft.com/office/word/2010/wordprocessingCanvas" xmlns:cx="http://schemas.microsoft.com/office/drawing/2014/chartex" xmlns:cx1="http://schemas.microsoft.com/office/drawing/2015/9/8/chartex" xmlns:cx2="http://schemas.microsoft.com/office/drawing/2015/10/21/chartex" xmlns:cx3="http://schemas.microsoft.com/office/drawing/2016/5/9/chartex" xmlns:cx4="http://schemas.microsoft.com/office/drawing/2016/5/10/chartex" xmlns:cx5="http://schemas.microsoft.com/office/drawing/2016/5/11/chartex" xmlns:cx6="http://schemas.microsoft.com/office/drawing/2016/5/12/chartex" xmlns:cx7="http://schemas.microsoft.com/office/drawing/2016/5/13/chartex" xmlns:cx8="http://schemas.microsoft.com/office/drawing/2016/5/14/chartex" xmlns:mc="http://schemas.openxmlformats.org/markup-compatibility/2006" xmlns:aink="http://schemas.microsoft.com/office/drawing/2016/ink" xmlns:am3d="http://schemas.microsoft.com/office/drawing/2017/model3d" xmlns:o="urn:schemas-microsoft-com:office:office" xmlns:oel="http://schemas.microsoft.com/office/2019/extlst" xmlns:r="http://schemas.openxmlformats.org/officeDocument/2006/relationships" xmlns:m="http://schemas.openxmlformats.org/officeDocument/2006/math" xmlns:v="urn:schemas-microsoft-com:vml" xmlns:wp14="http://schemas.microsoft.com/office/word/2010/wordprocessingDrawing" xmlns:wp="http://schemas.openxmlformats.org/drawingml/2006/wordprocessingDrawing" xmlns:w10="urn:schemas-microsoft-com:office:word" xmlns:w="http://schemas.openxmlformats.org/wordprocessingml/2006/main" xmlns:w14="http://schemas.microsoft.com/office/word/2010/wordml" xmlns:w15="http://schemas.microsoft.com/office/word/2012/wordml" xmlns:w16cex="http://schemas.microsoft.com/office/word/2018/wordml/cex" xmlns:w16cid="http://schemas.microsoft.com/office/word/2016/wordml/cid" xmlns:w16="http://schemas.microsoft.com/office/word/2018/wordml" xmlns:w16du="http://schemas.microsoft.com/office/word/2023/wordml/word16du" xmlns:w16sdtdh="http://schemas.microsoft.com/office/word/2020/wordml/sdtdatahash" xmlns:w16sdtfl="http://schemas.microsoft.com/office/word/2024/wordml/sdtformatlock" xmlns:w16se="http://schemas.microsoft.com/office/word/2015/wordml/symex" xmlns:wpg="http://schemas.microsoft.com/office/word/2010/wordprocessingGroup" xmlns:wpi="http://schemas.microsoft.com/office/word/2010/wordprocessingInk" xmlns:wne="http://schemas.microsoft.com/office/word/2006/wordml" xmlns:wps="http://schemas.microsoft.com/office/word/2010/wordprocessingShape" mc:Ignorable="w14 w15 w16se w16cid w16 w16cex w16sdtdh w16sdtfl w16du wp14">
+  <w:p>
+    <w:pPr>
+      <w:pStyle w:val="Header"/>
+    </w:pPr>
+  </w:p>
+</w:hdr>
+</file>
+
+<file path=word/header2.xml><?xml version="1.0" encoding="utf-8"?>
+<w:hdr xmlns:wpc="http://schemas.microsoft.com/office/word/2010/wordprocessingCanvas" xmlns:cx="http://schemas.microsoft.com/office/drawing/2014/chartex" xmlns:cx1="http://schemas.microsoft.com/office/drawing/2015/9/8/chartex" xmlns:cx2="http://schemas.microsoft.com/office/drawing/2015/10/21/chartex" xmlns:cx3="http://schemas.microsoft.com/office/drawing/2016/5/9/chartex" xmlns:cx4="http://schemas.microsoft.com/office/drawing/2016/5/10/chartex" xmlns:cx5="http://schemas.microsoft.com/office/drawing/2016/5/11/chartex" xmlns:cx6="http://schemas.microsoft.com/office/drawing/2016/5/12/chartex" xmlns:cx7="http://schemas.microsoft.com/office/drawing/2016/5/13/chartex" xmlns:cx8="http://schemas.microsoft.com/office/drawing/2016/5/14/chartex" xmlns:mc="http://schemas.openxmlformats.org/markup-compatibility/2006" xmlns:aink="http://schemas.microsoft.com/office/drawing/2016/ink" xmlns:am3d="http://schemas.microsoft.com/office/drawing/2017/model3d" xmlns:o="urn:schemas-microsoft-com:office:office" xmlns:oel="http://schemas.microsoft.com/office/2019/extlst" xmlns:r="http://schemas.openxmlformats.org/officeDocument/2006/relationships" xmlns:m="http://schemas.openxmlformats.org/officeDocument/2006/math" xmlns:v="urn:schemas-microsoft-com:vml" xmlns:wp14="http://schemas.microsoft.com/office/word/2010/wordprocessingDrawing" xmlns:wp="http://schemas.openxmlformats.org/drawingml/2006/wordprocessingDrawing" xmlns:w10="urn:schemas-microsoft-com:office:word" xmlns:w="http://schemas.openxmlformats.org/wordprocessingml/2006/main" xmlns:w14="http://schemas.microsoft.com/office/word/2010/wordml" xmlns:w15="http://schemas.microsoft.com/office/word/2012/wordml" xmlns:w16cex="http://schemas.microsoft.com/office/word/2018/wordml/cex" xmlns:w16cid="http://schemas.microsoft.com/office/word/2016/wordml/cid" xmlns:w16="http://schemas.microsoft.com/office/word/2018/wordml" xmlns:w16du="http://schemas.microsoft.com/office/word/2023/wordml/word16du" xmlns:w16sdtdh="http://schemas.microsoft.com/office/word/2020/wordml/sdtdatahash" xmlns:w16sdtfl="http://schemas.microsoft.com/office/word/2024/wordml/sdtformatlock" xmlns:w16se="http://schemas.microsoft.com/office/word/2015/wordml/symex" xmlns:wpg="http://schemas.microsoft.com/office/word/2010/wordprocessingGroup" xmlns:wpi="http://schemas.microsoft.com/office/word/2010/wordprocessingInk" xmlns:wne="http://schemas.microsoft.com/office/word/2006/wordml" xmlns:wps="http://schemas.microsoft.com/office/word/2010/wordprocessingShape" mc:Ignorable="w14 w15 w16se w16cid w16 w16cex w16sdtdh w16sdtfl w16du wp14">
+  <w:p>
+    <w:pPr>
+      <w:pStyle w:val="Header"/>
+    </w:pPr>
+  </w:p>
+</w:hdr>
+</file>
+
+<file path=word/header3.xml><?xml version="1.0" encoding="utf-8"?>
+<w:hdr xmlns:wpc="http://schemas.microsoft.com/office/word/2010/wordprocessingCanvas" xmlns:cx="http://schemas.microsoft.com/office/drawing/2014/chartex" xmlns:cx1="http://schemas.microsoft.com/office/drawing/2015/9/8/chartex" xmlns:cx2="http://schemas.microsoft.com/office/drawing/2015/10/21/chartex" xmlns:cx3="http://schemas.microsoft.com/office/drawing/2016/5/9/chartex" xmlns:cx4="http://schemas.microsoft.com/office/drawing/2016/5/10/chartex" xmlns:cx5="http://schemas.microsoft.com/office/drawing/2016/5/11/chartex" xmlns:cx6="http://schemas.microsoft.com/office/drawing/2016/5/12/chartex" xmlns:cx7="http://schemas.microsoft.com/office/drawing/2016/5/13/chartex" xmlns:cx8="http://schemas.microsoft.com/office/drawing/2016/5/14/chartex" xmlns:mc="http://schemas.openxmlformats.org/markup-compatibility/2006" xmlns:aink="http://schemas.microsoft.com/office/drawing/2016/ink" xmlns:am3d="http://schemas.microsoft.com/office/drawing/2017/model3d" xmlns:o="urn:schemas-microsoft-com:office:office" xmlns:oel="http://schemas.microsoft.com/office/2019/extlst" xmlns:r="http://schemas.openxmlformats.org/officeDocument/2006/relationships" xmlns:m="http://schemas.openxmlformats.org/officeDocument/2006/math" xmlns:v="urn:schemas-microsoft-com:vml" xmlns:wp14="http://schemas.microsoft.com/office/word/2010/wordprocessingDrawing" xmlns:wp="http://schemas.openxmlformats.org/drawingml/2006/wordprocessingDrawing" xmlns:w10="urn:schemas-microsoft-com:office:word" xmlns:w="http://schemas.openxmlformats.org/wordprocessingml/2006/main" xmlns:w14="http://schemas.microsoft.com/office/word/2010/wordml" xmlns:w15="http://schemas.microsoft.com/office/word/2012/wordml" xmlns:w16cex="http://schemas.microsoft.com/office/word/2018/wordml/cex" xmlns:w16cid="http://schemas.microsoft.com/office/word/2016/wordml/cid" xmlns:w16="http://schemas.microsoft.com/office/word/2018/wordml" xmlns:w16du="http://schemas.microsoft.com/office/word/2023/wordml/word16du" xmlns:w16sdtdh="http://schemas.microsoft.com/office/word/2020/wordml/sdtdatahash" xmlns:w16sdtfl="http://schemas.microsoft.com/office/word/2024/wordml/sdtformatlock" xmlns:w16se="http://schemas.microsoft.com/office/word/2015/wordml/symex" xmlns:wpg="http://schemas.microsoft.com/office/word/2010/wordprocessingGroup" xmlns:wpi="http://schemas.microsoft.com/office/word/2010/wordprocessingInk" xmlns:wne="http://schemas.microsoft.com/office/word/2006/wordml" xmlns:wps="http://schemas.microsoft.com/office/word/2010/wordprocessingShape" mc:Ignorable="w14 w15 w16se w16cid w16 w16cex w16sdtdh w16sdtfl w16du wp14">
+  <w:p>
+    <w:pPr>
+      <w:pStyle w:val="Header"/>
+    </w:pPr>
+  </w:p>
+</w:hdr>
+</file>
+
 <file path=word/numbering.xml><?xml version="1.0" encoding="utf-8"?>
-<w:numbering xmlns:wpc="http://schemas.microsoft.com/office/word/2010/wordprocessingCanvas" xmlns:cx="http://schemas.microsoft.com/office/drawing/2014/chartex" xmlns:mc="http://schemas.openxmlformats.org/markup-compatibility/2006" xmlns:o="urn:schemas-microsoft-com:office:office" xmlns:r="http://schemas.openxmlformats.org/officeDocument/2006/relationships" xmlns:m="http://schemas.openxmlformats.org/officeDocument/2006/math" xmlns:v="urn:schemas-microsoft-com:vml" xmlns:wp14="http://schemas.microsoft.com/office/word/2010/wordprocessingDrawing" xmlns:wp="http://schemas.openxmlformats.org/drawingml/2006/wordprocessingDrawing" xmlns:w10="urn:schemas-microsoft-com:office:word" xmlns:w="http://schemas.openxmlformats.org/wordprocessingml/2006/main" xmlns:w14="http://schemas.microsoft.com/office/word/2010/wordml" xmlns:w15="http://schemas.microsoft.com/office/word/2012/wordml" xmlns:w16se="http://schemas.microsoft.com/office/word/2015/wordml/symex" xmlns:wpg="http://schemas.microsoft.com/office/word/2010/wordprocessingGroup" xmlns:wpi="http://schemas.microsoft.com/office/word/2010/wordprocessingInk" xmlns:wne="http://schemas.microsoft.com/office/word/2006/wordml" xmlns:wps="http://schemas.microsoft.com/office/word/2010/wordprocessingShape" mc:Ignorable="w14 w15 w16se wp14">
+<w:numbering xmlns:wpc="http://schemas.microsoft.com/office/word/2010/wordprocessingCanvas" xmlns:cx="http://schemas.microsoft.com/office/drawing/2014/chartex" xmlns:cx1="http://schemas.microsoft.com/office/drawing/2015/9/8/chartex" xmlns:cx2="http://schemas.microsoft.com/office/drawing/2015/10/21/chartex" xmlns:cx3="http://schemas.microsoft.com/office/drawing/2016/5/9/chartex" xmlns:cx4="http://schemas.microsoft.com/office/drawing/2016/5/10/chartex" xmlns:cx5="http://schemas.microsoft.com/office/drawing/2016/5/11/chartex" xmlns:cx6="http://schemas.microsoft.com/office/drawing/2016/5/12/chartex" xmlns:cx7="http://schemas.microsoft.com/office/drawing/2016/5/13/chartex" xmlns:cx8="http://schemas.microsoft.com/office/drawing/2016/5/14/chartex" xmlns:mc="http://schemas.openxmlformats.org/markup-compatibility/2006" xmlns:aink="http://schemas.microsoft.com/office/drawing/2016/ink" xmlns:am3d="http://schemas.microsoft.com/office/drawing/2017/model3d" xmlns:o="urn:schemas-microsoft-com:office:office" xmlns:oel="http://schemas.microsoft.com/office/2019/extlst" xmlns:r="http://schemas.openxmlformats.org/officeDocument/2006/relationships" xmlns:m="http://schemas.openxmlformats.org/officeDocument/2006/math" xmlns:v="urn:schemas-microsoft-com:vml" xmlns:wp14="http://schemas.microsoft.com/office/word/2010/wordprocessingDrawing" xmlns:wp="http://schemas.openxmlformats.org/drawingml/2006/wordprocessingDrawing" xmlns:w10="urn:schemas-microsoft-com:office:word" xmlns:w="http://schemas.openxmlformats.org/wordprocessingml/2006/main" xmlns:w14="http://schemas.microsoft.com/office/word/2010/wordml" xmlns:w15="http://schemas.microsoft.com/office/word/2012/wordml" xmlns:w16cex="http://schemas.microsoft.com/office/word/2018/wordml/cex" xmlns:w16cid="http://schemas.microsoft.com/office/word/2016/wordml/cid" xmlns:w16="http://schemas.microsoft.com/office/word/2018/wordml" xmlns:w16du="http://schemas.microsoft.com/office/word/2023/wordml/word16du" xmlns:w16sdtdh="http://schemas.microsoft.com/office/word/2020/wordml/sdtdatahash" xmlns:w16sdtfl="http://schemas.microsoft.com/office/word/2024/wordml/sdtformatlock" xmlns:w16se="http://schemas.microsoft.com/office/word/2015/wordml/symex" xmlns:wpg="http://schemas.microsoft.com/office/word/2010/wordprocessingGroup" xmlns:wpi="http://schemas.microsoft.com/office/word/2010/wordprocessingInk" xmlns:wne="http://schemas.microsoft.com/office/word/2006/wordml" xmlns:wps="http://schemas.microsoft.com/office/word/2010/wordprocessingShape" mc:Ignorable="w14 w15 w16se w16cid w16 w16cex w16sdtdh w16sdtfl w16du wp14">
   <w:abstractNum w:abstractNumId="0" w15:restartNumberingAfterBreak="0">
     <w:nsid w:val="2D585016"/>
     <w:multiLevelType w:val="multilevel"/>
@@ -2264,23 +2734,23 @@
       </w:pPr>
     </w:lvl>
   </w:abstractNum>
-  <w:num w:numId="1">
+  <w:num w:numId="1" w16cid:durableId="1775857381">
     <w:abstractNumId w:val="1"/>
   </w:num>
-  <w:num w:numId="2">
+  <w:num w:numId="2" w16cid:durableId="682782798">
     <w:abstractNumId w:val="0"/>
   </w:num>
-  <w:num w:numId="3">
+  <w:num w:numId="3" w16cid:durableId="1777555835">
     <w:abstractNumId w:val="3"/>
   </w:num>
-  <w:num w:numId="4">
+  <w:num w:numId="4" w16cid:durableId="1353149669">
     <w:abstractNumId w:val="2"/>
   </w:num>
 </w:numbering>
 </file>
 
 <file path=word/styles.xml><?xml version="1.0" encoding="utf-8"?>
-<w:styles xmlns:mc="http://schemas.openxmlformats.org/markup-compatibility/2006" xmlns:r="http://schemas.openxmlformats.org/officeDocument/2006/relationships" xmlns:w="http://schemas.openxmlformats.org/wordprocessingml/2006/main" xmlns:w14="http://schemas.microsoft.com/office/word/2010/wordml" xmlns:w15="http://schemas.microsoft.com/office/word/2012/wordml" xmlns:w16se="http://schemas.microsoft.com/office/word/2015/wordml/symex" mc:Ignorable="w14 w15 w16se">
+<w:styles xmlns:mc="http://schemas.openxmlformats.org/markup-compatibility/2006" xmlns:r="http://schemas.openxmlformats.org/officeDocument/2006/relationships" xmlns:w="http://schemas.openxmlformats.org/wordprocessingml/2006/main" xmlns:w14="http://schemas.microsoft.com/office/word/2010/wordml" xmlns:w15="http://schemas.microsoft.com/office/word/2012/wordml" xmlns:w16cex="http://schemas.microsoft.com/office/word/2018/wordml/cex" xmlns:w16cid="http://schemas.microsoft.com/office/word/2016/wordml/cid" xmlns:w16="http://schemas.microsoft.com/office/word/2018/wordml" xmlns:w16du="http://schemas.microsoft.com/office/word/2023/wordml/word16du" xmlns:w16sdtdh="http://schemas.microsoft.com/office/word/2020/wordml/sdtdatahash" xmlns:w16sdtfl="http://schemas.microsoft.com/office/word/2024/wordml/sdtformatlock" xmlns:w16se="http://schemas.microsoft.com/office/word/2015/wordml/symex" mc:Ignorable="w14 w15 w16se w16cid w16 w16cex w16sdtdh w16sdtfl w16du">
   <w:docDefaults>
     <w:rPrDefault>
       <w:rPr>
@@ -2296,7 +2766,7 @@
       </w:pPr>
     </w:pPrDefault>
   </w:docDefaults>
-  <w:latentStyles w:defLockedState="0" w:defUIPriority="99" w:defSemiHidden="0" w:defUnhideWhenUsed="0" w:defQFormat="0" w:count="371">
+  <w:latentStyles w:defLockedState="0" w:defUIPriority="99" w:defSemiHidden="0" w:defUnhideWhenUsed="0" w:defQFormat="0" w:count="376">
     <w:lsdException w:name="Normal" w:uiPriority="0" w:qFormat="1"/>
     <w:lsdException w:name="heading 1" w:uiPriority="9" w:qFormat="1"/>
     <w:lsdException w:name="heading 2" w:semiHidden="1" w:uiPriority="9" w:unhideWhenUsed="1" w:qFormat="1"/>
@@ -2668,6 +3138,11 @@
     <w:lsdException w:name="List Table 5 Dark Accent 6" w:uiPriority="50"/>
     <w:lsdException w:name="List Table 6 Colorful Accent 6" w:uiPriority="51"/>
     <w:lsdException w:name="List Table 7 Colorful Accent 6" w:uiPriority="52"/>
+    <w:lsdException w:name="Mention" w:semiHidden="1" w:unhideWhenUsed="1"/>
+    <w:lsdException w:name="Smart Hyperlink" w:semiHidden="1" w:unhideWhenUsed="1"/>
+    <w:lsdException w:name="Hashtag" w:semiHidden="1" w:unhideWhenUsed="1"/>
+    <w:lsdException w:name="Unresolved Mention" w:semiHidden="1" w:unhideWhenUsed="1"/>
+    <w:lsdException w:name="Smart Link" w:semiHidden="1" w:unhideWhenUsed="1"/>
   </w:latentStyles>
   <w:style w:type="paragraph" w:default="1" w:styleId="Normal">
     <w:name w:val="Normal"/>
@@ -2714,7 +3189,6 @@
   <w:style w:type="character" w:default="1" w:styleId="DefaultParagraphFont">
     <w:name w:val="Default Paragraph Font"/>
     <w:uiPriority w:val="1"/>
-    <w:semiHidden/>
     <w:unhideWhenUsed/>
   </w:style>
   <w:style w:type="table" w:default="1" w:styleId="TableNormal">
@@ -2833,6 +3307,29 @@
     <w:link w:val="Footer"/>
     <w:uiPriority w:val="99"/>
     <w:rsid w:val="008C4EE4"/>
+  </w:style>
+  <w:style w:type="paragraph" w:styleId="NoSpacing">
+    <w:name w:val="No Spacing"/>
+    <w:link w:val="NoSpacingChar"/>
+    <w:uiPriority w:val="1"/>
+    <w:qFormat/>
+    <w:rsid w:val="00966930"/>
+    <w:pPr>
+      <w:spacing w:after="0" w:line="240" w:lineRule="auto"/>
+    </w:pPr>
+    <w:rPr>
+      <w:rFonts w:eastAsiaTheme="minorEastAsia"/>
+    </w:rPr>
+  </w:style>
+  <w:style w:type="character" w:customStyle="1" w:styleId="NoSpacingChar">
+    <w:name w:val="No Spacing Char"/>
+    <w:basedOn w:val="DefaultParagraphFont"/>
+    <w:link w:val="NoSpacing"/>
+    <w:uiPriority w:val="1"/>
+    <w:rsid w:val="00966930"/>
+    <w:rPr>
+      <w:rFonts w:eastAsiaTheme="minorEastAsia"/>
+    </w:rPr>
   </w:style>
 </w:styles>
 </file>

</xml_diff>